<commit_message>
GDD story board update
</commit_message>
<xml_diff>
--- a/AKADEV Studious game pitch.docx
+++ b/AKADEV Studious game pitch.docx
@@ -3374,7 +3374,18 @@
           <w:lang w:val="ru-RU"/>
         </w:rPr>
         <w:br/>
-        <w:t>Начало:</w:t>
+      </w:r>
+      <w:r>
+        <w:rPr>
+          <w:lang w:val="ru-RU"/>
+        </w:rPr>
+        <w:t>Вступление</w:t>
+      </w:r>
+      <w:r>
+        <w:rPr>
+          <w:lang w:val="ru-RU"/>
+        </w:rPr>
+        <w:t>:</w:t>
       </w:r>
       <w:r>
         <w:rPr>
@@ -3393,33 +3404,143 @@
         <w:rPr>
           <w:lang w:val="ru-RU"/>
         </w:rPr>
-        <w:t xml:space="preserve">бабку и деда в деревне, нужно собрать </w:t>
-      </w:r>
-      <w:proofErr w:type="gramStart"/>
+        <w:t xml:space="preserve">бабку и деда в деревне, нужно собрать вещи(телефон, ключи от калитки СНТ, кошелёк) (опционально найти ножик и фонарь и т.д.), мы выходим из квартиры в темный подъезд и спускаемся вниз, встречаем алкаш-скриммер, с ним можно поговорить, он скажет какой то бред про конец света или типо того, если несколько раз нажать на взаимодействие выдаст какой нибуть мем, идем до железнодорожной станции, </w:t>
+      </w:r>
       <w:r>
         <w:rPr>
           <w:lang w:val="ru-RU"/>
         </w:rPr>
-        <w:t>вещи(</w:t>
-      </w:r>
-      <w:proofErr w:type="gramEnd"/>
+        <w:t>для обучения взаимодействия с инвентарем и окружением в игре нужно использовать кошелёк на валидаторе для покупки билета, ждем немного электричку, садимся на электричку,</w:t>
+      </w:r>
       <w:r>
         <w:rPr>
           <w:lang w:val="ru-RU"/>
         </w:rPr>
-        <w:t xml:space="preserve">телефон, ключи от калитки СНТ, кошелёк) (опционально найти ножик и фонарь и т.д.), мы выходим из квартиры в темный подъезд и спускаемся вниз, встречаем алкаш-скриммер, с ним можно поговорить, он скажет какой то бред про конец света или типо того, если несколько раз нажать на взаимодействие выдаст какой нибуть мем, идем до железнодорожной станции, </w:t>
+        <w:t xml:space="preserve"> нам нужно найти и занять чистое место, пока мы его не займем поезд будет ехать бесконечно, по пути к месту мы можем поговорить с пассажирами, они будут рассказывать релевантную информацию, когда мы займем место, экран затемнится и мы приедем на станцию, мы поднимемся с места когда поезд уже остановится, выйдем на станцию</w:t>
       </w:r>
       <w:r>
         <w:rPr>
           <w:lang w:val="ru-RU"/>
         </w:rPr>
-        <w:t>для обучения взаимодействия с инвентарем и окружением в игре нужно использовать кошелёк на валидаторе для покупки билета, ждем немного электричку, садимся на электричку,</w:t>
+        <w:t>,</w:t>
       </w:r>
       <w:r>
         <w:rPr>
           <w:lang w:val="ru-RU"/>
         </w:rPr>
-        <w:t xml:space="preserve"> нам нужно найти и занять чистое место, пока мы его не займем поезд будет ехать бесконечно, по пути к месту мы можем поговорить с пассажирами, они будут рассказывать релевантную информацию, когда мы займем место, экран затемнится и мы приедем на станцию, мы поднимемся с места когда поезд уже остановится, выйдем на станцию и пойдем в деревню</w:t>
+        <w:t xml:space="preserve"> на станции буд</w:t>
+      </w:r>
+      <w:r>
+        <w:rPr>
+          <w:lang w:val="ru-RU"/>
+        </w:rPr>
+        <w:t xml:space="preserve">ут затемки </w:t>
+      </w:r>
+      <w:r>
+        <w:rPr>
+          <w:lang w:val="ru-RU"/>
+        </w:rPr>
+        <w:t xml:space="preserve">(примерно </w:t>
+      </w:r>
+      <w:r>
+        <w:rPr>
+          <w:lang w:val="ru-RU"/>
+        </w:rPr>
+        <w:t>5</w:t>
+      </w:r>
+      <w:r>
+        <w:rPr>
+          <w:lang w:val="ru-RU"/>
+        </w:rPr>
+        <w:t>-</w:t>
+      </w:r>
+      <w:r>
+        <w:rPr>
+          <w:lang w:val="ru-RU"/>
+        </w:rPr>
+        <w:t>6</w:t>
+      </w:r>
+      <w:r>
+        <w:rPr>
+          <w:lang w:val="ru-RU"/>
+        </w:rPr>
+        <w:t xml:space="preserve"> вечера) с несколькими теплыми фонарями и жилими домами с редким светом в окнах за деревьями</w:t>
+      </w:r>
+      <w:r>
+        <w:rPr>
+          <w:lang w:val="ru-RU"/>
+        </w:rPr>
+        <w:t>,</w:t>
+      </w:r>
+      <w:r>
+        <w:rPr>
+          <w:lang w:val="ru-RU"/>
+        </w:rPr>
+        <w:t xml:space="preserve"> по дороге в </w:t>
+      </w:r>
+      <w:r>
+        <w:rPr>
+          <w:lang w:val="ru-RU"/>
+        </w:rPr>
+        <w:lastRenderedPageBreak/>
+        <w:t>деревню(наброски будут прикреплены позже)</w:t>
+      </w:r>
+      <w:r>
+        <w:rPr>
+          <w:lang w:val="ru-RU"/>
+        </w:rPr>
+        <w:t xml:space="preserve"> </w:t>
+      </w:r>
+      <w:r>
+        <w:rPr>
+          <w:lang w:val="ru-RU"/>
+        </w:rPr>
+        <w:t>нам будут встречаться фонарные столбы с редкими листовками о пропавших людях, подойдя ко входу в деревню (большие ворота с калиткой) мы пройдем внутрь используя ключ взятый из дома в начале.</w:t>
+      </w:r>
+      <w:r>
+        <w:rPr>
+          <w:lang w:val="ru-RU"/>
+        </w:rPr>
+        <w:br/>
+      </w:r>
+      <w:r>
+        <w:rPr>
+          <w:lang w:val="ru-RU"/>
+        </w:rPr>
+        <w:br/>
+        <w:t xml:space="preserve">В деревне: </w:t>
+      </w:r>
+      <w:r>
+        <w:rPr>
+          <w:lang w:val="ru-RU"/>
+        </w:rPr>
+        <w:br/>
+        <w:t>Пройдя в деревню мы пойдем до участка где живут наши дедушка с бабушкой (о номере участка и садовой можно будет сообщить через диалог персонажа), по дороге до участка все должно выглядеть нормально на первый взгляд, но при ближайшем рассмотрении должна создаваться гнятущая атмосфера того что что то не так, мелькающие тени, отсутствие света в окнах, странные деревья</w:t>
+      </w:r>
+      <w:r>
+        <w:rPr>
+          <w:lang w:val="ru-RU"/>
+        </w:rPr>
+        <w:t>, заколоченные окна, половина фонарных столбов не работает, на обочине лежат трупы мелких животных или собак, нужно создать атмосферу того что вроде бы все как обычно но при этом как то не так (наброски будут прикреплены позже).</w:t>
+      </w:r>
+      <w:r>
+        <w:rPr>
+          <w:lang w:val="ru-RU"/>
+        </w:rPr>
+        <w:br/>
+      </w:r>
+      <w:r>
+        <w:rPr>
+          <w:lang w:val="ru-RU"/>
+        </w:rPr>
+        <w:br/>
+        <w:t>Дойдя до нашего участка мы откроем калитку и войдем на территорию дачи (карта участка и построек на нем будет прикреплена позже)</w:t>
+      </w:r>
+      <w:r>
+        <w:rPr>
+          <w:lang w:val="ru-RU"/>
+        </w:rPr>
+        <w:t>, пройдя на участок мы увидим нашего деда, попытавшись окликнуть его он нападет на нас, после небольшой погони или катсцены он вырубит нас и затащит в сарай( экран затем</w:t>
       </w:r>
     </w:p>
     <w:p>
@@ -7786,6 +7907,16 @@
       <w:u w:val="single"/>
     </w:rPr>
   </w:style>
+  <w:style w:type="paragraph" w:styleId="Revision">
+    <w:name w:val="Revision"/>
+    <w:hidden/>
+    <w:uiPriority w:val="99"/>
+    <w:semiHidden/>
+    <w:rsid w:val="00726023"/>
+    <w:pPr>
+      <w:spacing w:line="240" w:lineRule="auto"/>
+    </w:pPr>
+  </w:style>
 </w:styles>
 </file>
 

</xml_diff>